<commit_message>
Added normal sessionDate deleted pdf export cleaned word file
</commit_message>
<xml_diff>
--- a/src/main/resources/WordAndExcelFiles/mainWordFile.docx
+++ b/src/main/resources/WordAndExcelFiles/mainWordFile.docx
@@ -316,7 +316,6 @@
           <w:rFonts w:ascii="Times New Roman" w:hAnsi="Times New Roman" w:cs="Times New Roman"/>
           <w:sz w:val="24"/>
           <w:szCs w:val="24"/>
-          <w:highlight w:val="yellow"/>
           <w:lang w:val="en-US"/>
         </w:rPr>
       </w:pPr>
@@ -327,7 +326,6 @@
           <w:b/>
           <w:sz w:val="24"/>
           <w:szCs w:val="24"/>
-          <w:highlight w:val="yellow"/>
           <w:lang w:val="en-US"/>
         </w:rPr>
         <w:t>instituteName</w:t>
@@ -352,7 +350,6 @@
           <w:b/>
           <w:sz w:val="24"/>
           <w:szCs w:val="24"/>
-          <w:highlight w:val="yellow"/>
           <w:lang w:val="en-US"/>
         </w:rPr>
         <w:t>departmentName</w:t>
@@ -446,7 +443,6 @@
           <w:b/>
           <w:sz w:val="28"/>
           <w:szCs w:val="28"/>
-          <w:highlight w:val="darkYellow"/>
           <w:lang w:val="en-US"/>
         </w:rPr>
         <w:t>practiceName</w:t>
@@ -497,7 +493,6 @@
           <w:rFonts w:ascii="Times New Roman" w:hAnsi="Times New Roman" w:cs="Times New Roman"/>
           <w:sz w:val="28"/>
           <w:szCs w:val="28"/>
-          <w:highlight w:val="cyan"/>
           <w:lang w:val="en-US"/>
         </w:rPr>
         <w:t>orderDate</w:t>
@@ -508,7 +503,6 @@
           <w:rFonts w:ascii="Times New Roman" w:hAnsi="Times New Roman" w:cs="Times New Roman"/>
           <w:sz w:val="28"/>
           <w:szCs w:val="28"/>
-          <w:highlight w:val="cyan"/>
         </w:rPr>
         <w:t xml:space="preserve"> </w:t>
       </w:r>
@@ -518,7 +512,6 @@
           <w:rFonts w:ascii="Times New Roman" w:hAnsi="Times New Roman" w:cs="Times New Roman"/>
           <w:sz w:val="28"/>
           <w:szCs w:val="28"/>
-          <w:highlight w:val="cyan"/>
           <w:lang w:val="en-US"/>
         </w:rPr>
         <w:t>orderName</w:t>
@@ -619,89 +612,85 @@
               <w:rPr>
                 <w:sz w:val="24"/>
                 <w:szCs w:val="24"/>
+              </w:rPr>
+            </w:pPr>
+            <w:r>
+              <w:rPr>
+                <w:sz w:val="24"/>
+                <w:szCs w:val="24"/>
+              </w:rPr>
+              <w:t>Студент группы</w:t>
+            </w:r>
+            <w:r>
+              <w:rPr>
+                <w:sz w:val="24"/>
+                <w:szCs w:val="24"/>
+              </w:rPr>
+              <w:t xml:space="preserve"> </w:t>
+            </w:r>
+            <w:proofErr w:type="spellStart"/>
+            <w:r>
+              <w:rPr>
+                <w:sz w:val="24"/>
+                <w:szCs w:val="24"/>
                 <w:lang w:val="en-US"/>
               </w:rPr>
-            </w:pPr>
-            <w:r>
-              <w:rPr>
-                <w:sz w:val="24"/>
-                <w:szCs w:val="24"/>
-              </w:rPr>
-              <w:t>Студент группы</w:t>
-            </w:r>
-            <w:r>
-              <w:rPr>
-                <w:sz w:val="24"/>
-                <w:szCs w:val="24"/>
-                <w:lang w:val="en-US"/>
-              </w:rPr>
-              <w:t xml:space="preserve"> </w:t>
+              <w:t>courseNum</w:t>
+            </w:r>
+            <w:proofErr w:type="spellEnd"/>
+          </w:p>
+          <w:p>
+            <w:pPr>
+              <w:ind w:firstLine="0"/>
+              <w:rPr>
+                <w:sz w:val="24"/>
+                <w:szCs w:val="24"/>
+              </w:rPr>
+            </w:pPr>
+          </w:p>
+        </w:tc>
+        <w:tc>
+          <w:tcPr>
+            <w:tcW w:w="2473" w:type="dxa"/>
+          </w:tcPr>
+          <w:p>
+            <w:pPr>
+              <w:ind w:firstLine="0"/>
+              <w:rPr>
+                <w:sz w:val="24"/>
+                <w:szCs w:val="24"/>
+              </w:rPr>
+            </w:pPr>
+          </w:p>
+          <w:p>
+            <w:pPr>
+              <w:ind w:firstLine="0"/>
+              <w:rPr>
+                <w:sz w:val="24"/>
+                <w:szCs w:val="24"/>
+              </w:rPr>
+            </w:pPr>
+          </w:p>
+          <w:p>
+            <w:pPr>
+              <w:ind w:firstLine="0"/>
+              <w:rPr>
+                <w:sz w:val="24"/>
+                <w:szCs w:val="24"/>
+              </w:rPr>
+            </w:pPr>
+            <w:r>
+              <w:rPr>
+                <w:sz w:val="24"/>
+                <w:szCs w:val="24"/>
+              </w:rPr>
+              <w:t xml:space="preserve">«__» </w:t>
             </w:r>
             <w:proofErr w:type="spellStart"/>
             <w:r>
               <w:rPr>
                 <w:sz w:val="24"/>
                 <w:szCs w:val="24"/>
-                <w:highlight w:val="yellow"/>
-                <w:lang w:val="en-US"/>
-              </w:rPr>
-              <w:t>courseNum</w:t>
-            </w:r>
-            <w:proofErr w:type="spellEnd"/>
-          </w:p>
-          <w:p>
-            <w:pPr>
-              <w:ind w:firstLine="0"/>
-              <w:rPr>
-                <w:sz w:val="24"/>
-                <w:szCs w:val="24"/>
-              </w:rPr>
-            </w:pPr>
-          </w:p>
-        </w:tc>
-        <w:tc>
-          <w:tcPr>
-            <w:tcW w:w="2473" w:type="dxa"/>
-          </w:tcPr>
-          <w:p>
-            <w:pPr>
-              <w:ind w:firstLine="0"/>
-              <w:rPr>
-                <w:sz w:val="24"/>
-                <w:szCs w:val="24"/>
-              </w:rPr>
-            </w:pPr>
-          </w:p>
-          <w:p>
-            <w:pPr>
-              <w:ind w:firstLine="0"/>
-              <w:rPr>
-                <w:sz w:val="24"/>
-                <w:szCs w:val="24"/>
-              </w:rPr>
-            </w:pPr>
-          </w:p>
-          <w:p>
-            <w:pPr>
-              <w:ind w:firstLine="0"/>
-              <w:rPr>
-                <w:sz w:val="24"/>
-                <w:szCs w:val="24"/>
-              </w:rPr>
-            </w:pPr>
-            <w:r>
-              <w:rPr>
-                <w:sz w:val="24"/>
-                <w:szCs w:val="24"/>
-              </w:rPr>
-              <w:t xml:space="preserve">«__» </w:t>
-            </w:r>
-            <w:proofErr w:type="spellStart"/>
-            <w:r>
-              <w:rPr>
-                <w:sz w:val="24"/>
-                <w:szCs w:val="24"/>
-                <w:highlight w:val="yellow"/>
                 <w:lang w:val="en-US"/>
               </w:rPr>
               <w:t>sessionDate</w:t>
@@ -757,7 +746,6 @@
               <w:rPr>
                 <w:sz w:val="24"/>
                 <w:szCs w:val="24"/>
-                <w:highlight w:val="green"/>
                 <w:lang w:val="en-US"/>
               </w:rPr>
               <w:t>studentFN</w:t>
@@ -949,7 +937,6 @@
               <w:rPr>
                 <w:sz w:val="24"/>
                 <w:szCs w:val="24"/>
-                <w:highlight w:val="yellow"/>
                 <w:lang w:val="en-US"/>
               </w:rPr>
               <w:t>sessionDate</w:t>
@@ -993,7 +980,6 @@
               <w:rPr>
                 <w:sz w:val="24"/>
                 <w:szCs w:val="24"/>
-                <w:highlight w:val="magenta"/>
                 <w:lang w:val="en-US"/>
               </w:rPr>
               <w:t>supervisorFN</w:t>
@@ -1105,7 +1091,6 @@
           <w:rFonts w:ascii="Times New Roman" w:hAnsi="Times New Roman" w:cs="Times New Roman"/>
           <w:sz w:val="28"/>
           <w:szCs w:val="28"/>
-          <w:highlight w:val="yellow"/>
           <w:lang w:val="en-US"/>
         </w:rPr>
         <w:t>currentYear</w:t>
@@ -1447,203 +1432,11 @@
           <w:rFonts w:ascii="Times New Roman" w:hAnsi="Times New Roman" w:cs="Times New Roman"/>
           <w:sz w:val="24"/>
           <w:szCs w:val="24"/>
-          <w:highlight w:val="yellow"/>
           <w:lang w:val="en-US"/>
         </w:rPr>
       </w:pPr>
       <w:proofErr w:type="spellStart"/>
       <w:r>
-        <w:rPr>
-          <w:rFonts w:ascii="Times New Roman" w:hAnsi="Times New Roman" w:cs="Times New Roman"/>
-          <w:b/>
-          <w:sz w:val="24"/>
-          <w:szCs w:val="24"/>
-          <w:highlight w:val="yellow"/>
-          <w:lang w:val="en-US"/>
-        </w:rPr>
-        <w:t>instituteName</w:t>
-      </w:r>
-      <w:proofErr w:type="spellEnd"/>
-    </w:p>
-    <w:p>
-      <w:pPr>
-        <w:spacing w:after="0"/>
-        <w:jc w:val="center"/>
-        <w:rPr>
-          <w:rFonts w:ascii="Times New Roman" w:hAnsi="Times New Roman" w:cs="Times New Roman"/>
-          <w:sz w:val="24"/>
-          <w:szCs w:val="24"/>
-          <w:lang w:val="en-US"/>
-        </w:rPr>
-      </w:pPr>
-      <w:proofErr w:type="spellStart"/>
-      <w:r>
-        <w:rPr>
-          <w:rFonts w:ascii="Times New Roman" w:hAnsi="Times New Roman" w:cs="Times New Roman"/>
-          <w:b/>
-          <w:sz w:val="24"/>
-          <w:szCs w:val="24"/>
-          <w:highlight w:val="yellow"/>
-          <w:lang w:val="en-US"/>
-        </w:rPr>
-        <w:t>departmentName</w:t>
-      </w:r>
-      <w:proofErr w:type="spellEnd"/>
-    </w:p>
-    <w:p>
-      <w:pPr>
-        <w:spacing w:after="0" w:line="240" w:lineRule="auto"/>
-        <w:jc w:val="center"/>
-        <w:rPr>
-          <w:rFonts w:ascii="Times New Roman" w:hAnsi="Times New Roman" w:cs="Times New Roman"/>
-          <w:b/>
-        </w:rPr>
-      </w:pPr>
-    </w:p>
-    <w:p>
-      <w:pPr>
-        <w:spacing w:after="0" w:line="240" w:lineRule="auto"/>
-        <w:jc w:val="center"/>
-        <w:rPr>
-          <w:rFonts w:ascii="Times New Roman" w:hAnsi="Times New Roman" w:cs="Times New Roman"/>
-          <w:b/>
-          <w:sz w:val="24"/>
-          <w:szCs w:val="24"/>
-        </w:rPr>
-      </w:pPr>
-      <w:r>
-        <w:rPr>
-          <w:rFonts w:ascii="Times New Roman" w:hAnsi="Times New Roman" w:cs="Times New Roman"/>
-          <w:b/>
-          <w:sz w:val="24"/>
-          <w:szCs w:val="24"/>
-        </w:rPr>
-        <w:t xml:space="preserve">ИНДИВИДУАЛЬНОЕ ЗАДАНИЕ НА </w:t>
-      </w:r>
-      <w:r>
-        <w:rPr>
-          <w:rFonts w:ascii="Times New Roman" w:hAnsi="Times New Roman" w:cs="Times New Roman"/>
-          <w:b/>
-          <w:sz w:val="24"/>
-          <w:szCs w:val="24"/>
-        </w:rPr>
-        <w:t>УЧЕБНУЮ</w:t>
-      </w:r>
-      <w:r>
-        <w:rPr>
-          <w:rFonts w:ascii="Times New Roman" w:hAnsi="Times New Roman" w:cs="Times New Roman"/>
-          <w:b/>
-          <w:sz w:val="24"/>
-          <w:szCs w:val="24"/>
-        </w:rPr>
-        <w:t xml:space="preserve"> ПРАКТИКУ</w:t>
-      </w:r>
-    </w:p>
-    <w:p>
-      <w:pPr>
-        <w:spacing w:after="0"/>
-        <w:jc w:val="center"/>
-        <w:rPr>
-          <w:rFonts w:ascii="Times New Roman" w:hAnsi="Times New Roman" w:cs="Times New Roman"/>
-          <w:b/>
-          <w:sz w:val="24"/>
-          <w:szCs w:val="24"/>
-        </w:rPr>
-      </w:pPr>
-      <w:proofErr w:type="spellStart"/>
-      <w:r>
-        <w:rPr>
-          <w:rFonts w:ascii="Times New Roman" w:hAnsi="Times New Roman" w:cs="Times New Roman"/>
-          <w:b/>
-          <w:sz w:val="24"/>
-          <w:szCs w:val="24"/>
-          <w:highlight w:val="darkYellow"/>
-          <w:lang w:val="en-US"/>
-        </w:rPr>
-        <w:t>practiceName</w:t>
-      </w:r>
-      <w:proofErr w:type="spellEnd"/>
-    </w:p>
-    <w:p>
-      <w:pPr>
-        <w:spacing w:after="0" w:line="240" w:lineRule="auto"/>
-        <w:jc w:val="center"/>
-        <w:rPr>
-          <w:rFonts w:ascii="Times New Roman" w:hAnsi="Times New Roman" w:cs="Times New Roman"/>
-          <w:sz w:val="16"/>
-          <w:szCs w:val="16"/>
-        </w:rPr>
-      </w:pPr>
-    </w:p>
-    <w:p>
-      <w:pPr>
-        <w:spacing w:after="0" w:line="240" w:lineRule="auto"/>
-        <w:jc w:val="center"/>
-        <w:rPr>
-          <w:rFonts w:ascii="Times New Roman" w:hAnsi="Times New Roman" w:cs="Times New Roman"/>
-          <w:b/>
-          <w:sz w:val="24"/>
-          <w:szCs w:val="24"/>
-        </w:rPr>
-      </w:pPr>
-      <w:r>
-        <w:rPr>
-          <w:rFonts w:ascii="Times New Roman" w:hAnsi="Times New Roman" w:cs="Times New Roman"/>
-          <w:b/>
-          <w:sz w:val="24"/>
-          <w:szCs w:val="24"/>
-        </w:rPr>
-        <w:t xml:space="preserve">Студенту </w:t>
-      </w:r>
-      <w:proofErr w:type="spellStart"/>
-      <w:r>
-        <w:rPr>
-          <w:rFonts w:ascii="Times New Roman" w:hAnsi="Times New Roman" w:cs="Times New Roman"/>
-          <w:b/>
-          <w:sz w:val="24"/>
-          <w:szCs w:val="24"/>
-          <w:highlight w:val="yellow"/>
-          <w:lang w:val="en-US"/>
-        </w:rPr>
-        <w:t>courseNum</w:t>
-      </w:r>
-      <w:proofErr w:type="spellEnd"/>
-      <w:r>
-        <w:rPr>
-          <w:rFonts w:ascii="Times New Roman" w:hAnsi="Times New Roman" w:cs="Times New Roman"/>
-          <w:b/>
-          <w:sz w:val="24"/>
-          <w:szCs w:val="24"/>
-        </w:rPr>
-        <w:t xml:space="preserve"> курса учебной группы </w:t>
-      </w:r>
-      <w:proofErr w:type="spellStart"/>
-      <w:r>
-        <w:rPr>
-          <w:rFonts w:ascii="Times New Roman" w:hAnsi="Times New Roman" w:cs="Times New Roman"/>
-          <w:b/>
-          <w:sz w:val="24"/>
-          <w:szCs w:val="24"/>
-          <w:highlight w:val="yellow"/>
-          <w:lang w:val="en-US"/>
-        </w:rPr>
-        <w:t>groupName</w:t>
-      </w:r>
-      <w:proofErr w:type="spellEnd"/>
-      <w:r>
-        <w:rPr>
-          <w:rFonts w:ascii="Times New Roman" w:hAnsi="Times New Roman" w:cs="Times New Roman"/>
-          <w:b/>
-          <w:sz w:val="24"/>
-          <w:szCs w:val="24"/>
-        </w:rPr>
-        <w:t xml:space="preserve"> </w:t>
-      </w:r>
-    </w:p>
-    <w:p>
-      <w:pPr>
-        <w:spacing w:after="0" w:line="240" w:lineRule="auto"/>
-        <w:jc w:val="center"/>
         <w:rPr>
           <w:rFonts w:ascii="Times New Roman" w:hAnsi="Times New Roman" w:cs="Times New Roman"/>
           <w:b/>
@@ -1651,6 +1444,20 @@
           <w:szCs w:val="24"/>
           <w:lang w:val="en-US"/>
         </w:rPr>
+        <w:t>instituteName</w:t>
+      </w:r>
+      <w:proofErr w:type="spellEnd"/>
+    </w:p>
+    <w:p>
+      <w:pPr>
+        <w:spacing w:after="0"/>
+        <w:jc w:val="center"/>
+        <w:rPr>
+          <w:rFonts w:ascii="Times New Roman" w:hAnsi="Times New Roman" w:cs="Times New Roman"/>
+          <w:sz w:val="24"/>
+          <w:szCs w:val="24"/>
+          <w:lang w:val="en-US"/>
+        </w:rPr>
       </w:pPr>
       <w:proofErr w:type="spellStart"/>
       <w:r>
@@ -1659,7 +1466,178 @@
           <w:b/>
           <w:sz w:val="24"/>
           <w:szCs w:val="24"/>
-          <w:highlight w:val="green"/>
+          <w:lang w:val="en-US"/>
+        </w:rPr>
+        <w:t>departmentName</w:t>
+      </w:r>
+      <w:proofErr w:type="spellEnd"/>
+    </w:p>
+    <w:p>
+      <w:pPr>
+        <w:spacing w:after="0" w:line="240" w:lineRule="auto"/>
+        <w:jc w:val="center"/>
+        <w:rPr>
+          <w:rFonts w:ascii="Times New Roman" w:hAnsi="Times New Roman" w:cs="Times New Roman"/>
+          <w:b/>
+        </w:rPr>
+      </w:pPr>
+    </w:p>
+    <w:p>
+      <w:pPr>
+        <w:spacing w:after="0" w:line="240" w:lineRule="auto"/>
+        <w:jc w:val="center"/>
+        <w:rPr>
+          <w:rFonts w:ascii="Times New Roman" w:hAnsi="Times New Roman" w:cs="Times New Roman"/>
+          <w:b/>
+          <w:sz w:val="24"/>
+          <w:szCs w:val="24"/>
+        </w:rPr>
+      </w:pPr>
+      <w:r>
+        <w:rPr>
+          <w:rFonts w:ascii="Times New Roman" w:hAnsi="Times New Roman" w:cs="Times New Roman"/>
+          <w:b/>
+          <w:sz w:val="24"/>
+          <w:szCs w:val="24"/>
+        </w:rPr>
+        <w:t xml:space="preserve">ИНДИВИДУАЛЬНОЕ ЗАДАНИЕ НА </w:t>
+      </w:r>
+      <w:r>
+        <w:rPr>
+          <w:rFonts w:ascii="Times New Roman" w:hAnsi="Times New Roman" w:cs="Times New Roman"/>
+          <w:b/>
+          <w:sz w:val="24"/>
+          <w:szCs w:val="24"/>
+        </w:rPr>
+        <w:t>УЧЕБНУЮ</w:t>
+      </w:r>
+      <w:r>
+        <w:rPr>
+          <w:rFonts w:ascii="Times New Roman" w:hAnsi="Times New Roman" w:cs="Times New Roman"/>
+          <w:b/>
+          <w:sz w:val="24"/>
+          <w:szCs w:val="24"/>
+        </w:rPr>
+        <w:t xml:space="preserve"> ПРАКТИКУ</w:t>
+      </w:r>
+    </w:p>
+    <w:p>
+      <w:pPr>
+        <w:spacing w:after="0"/>
+        <w:jc w:val="center"/>
+        <w:rPr>
+          <w:rFonts w:ascii="Times New Roman" w:hAnsi="Times New Roman" w:cs="Times New Roman"/>
+          <w:b/>
+          <w:sz w:val="24"/>
+          <w:szCs w:val="24"/>
+        </w:rPr>
+      </w:pPr>
+      <w:proofErr w:type="spellStart"/>
+      <w:r>
+        <w:rPr>
+          <w:rFonts w:ascii="Times New Roman" w:hAnsi="Times New Roman" w:cs="Times New Roman"/>
+          <w:b/>
+          <w:sz w:val="24"/>
+          <w:szCs w:val="24"/>
+          <w:lang w:val="en-US"/>
+        </w:rPr>
+        <w:t>practiceName</w:t>
+      </w:r>
+      <w:proofErr w:type="spellEnd"/>
+    </w:p>
+    <w:p>
+      <w:pPr>
+        <w:spacing w:after="0" w:line="240" w:lineRule="auto"/>
+        <w:jc w:val="center"/>
+        <w:rPr>
+          <w:rFonts w:ascii="Times New Roman" w:hAnsi="Times New Roman" w:cs="Times New Roman"/>
+          <w:sz w:val="16"/>
+          <w:szCs w:val="16"/>
+        </w:rPr>
+      </w:pPr>
+    </w:p>
+    <w:p>
+      <w:pPr>
+        <w:spacing w:after="0" w:line="240" w:lineRule="auto"/>
+        <w:jc w:val="center"/>
+        <w:rPr>
+          <w:rFonts w:ascii="Times New Roman" w:hAnsi="Times New Roman" w:cs="Times New Roman"/>
+          <w:b/>
+          <w:sz w:val="24"/>
+          <w:szCs w:val="24"/>
+        </w:rPr>
+      </w:pPr>
+      <w:r>
+        <w:rPr>
+          <w:rFonts w:ascii="Times New Roman" w:hAnsi="Times New Roman" w:cs="Times New Roman"/>
+          <w:b/>
+          <w:sz w:val="24"/>
+          <w:szCs w:val="24"/>
+        </w:rPr>
+        <w:t xml:space="preserve">Студенту </w:t>
+      </w:r>
+      <w:proofErr w:type="spellStart"/>
+      <w:r>
+        <w:rPr>
+          <w:rFonts w:ascii="Times New Roman" w:hAnsi="Times New Roman" w:cs="Times New Roman"/>
+          <w:b/>
+          <w:sz w:val="24"/>
+          <w:szCs w:val="24"/>
+          <w:lang w:val="en-US"/>
+        </w:rPr>
+        <w:t>courseNum</w:t>
+      </w:r>
+      <w:proofErr w:type="spellEnd"/>
+      <w:r>
+        <w:rPr>
+          <w:rFonts w:ascii="Times New Roman" w:hAnsi="Times New Roman" w:cs="Times New Roman"/>
+          <w:b/>
+          <w:sz w:val="24"/>
+          <w:szCs w:val="24"/>
+        </w:rPr>
+        <w:t xml:space="preserve"> курса учебной группы </w:t>
+      </w:r>
+      <w:proofErr w:type="spellStart"/>
+      <w:r>
+        <w:rPr>
+          <w:rFonts w:ascii="Times New Roman" w:hAnsi="Times New Roman" w:cs="Times New Roman"/>
+          <w:b/>
+          <w:sz w:val="24"/>
+          <w:szCs w:val="24"/>
+          <w:lang w:val="en-US"/>
+        </w:rPr>
+        <w:t>groupName</w:t>
+      </w:r>
+      <w:proofErr w:type="spellEnd"/>
+      <w:r>
+        <w:rPr>
+          <w:rFonts w:ascii="Times New Roman" w:hAnsi="Times New Roman" w:cs="Times New Roman"/>
+          <w:b/>
+          <w:sz w:val="24"/>
+          <w:szCs w:val="24"/>
+        </w:rPr>
+        <w:t xml:space="preserve"> </w:t>
+      </w:r>
+    </w:p>
+    <w:p>
+      <w:pPr>
+        <w:spacing w:after="0" w:line="240" w:lineRule="auto"/>
+        <w:jc w:val="center"/>
+        <w:rPr>
+          <w:rFonts w:ascii="Times New Roman" w:hAnsi="Times New Roman" w:cs="Times New Roman"/>
+          <w:b/>
+          <w:sz w:val="24"/>
+          <w:szCs w:val="24"/>
+          <w:lang w:val="en-US"/>
+        </w:rPr>
+      </w:pPr>
+      <w:proofErr w:type="spellStart"/>
+      <w:r>
+        <w:rPr>
+          <w:rFonts w:ascii="Times New Roman" w:hAnsi="Times New Roman" w:cs="Times New Roman"/>
+          <w:b/>
+          <w:sz w:val="24"/>
+          <w:szCs w:val="24"/>
           <w:lang w:val="en-US"/>
         </w:rPr>
         <w:t>studentFullName</w:t>
@@ -1778,7 +1756,6 @@
           <w:rFonts w:ascii="Times New Roman" w:hAnsi="Times New Roman" w:cs="Times New Roman"/>
           <w:sz w:val="24"/>
           <w:szCs w:val="24"/>
-          <w:highlight w:val="yellow"/>
           <w:u w:val="single"/>
           <w:lang w:val="en-US"/>
         </w:rPr>
@@ -1790,7 +1767,6 @@
           <w:rFonts w:ascii="Times New Roman" w:hAnsi="Times New Roman" w:cs="Times New Roman"/>
           <w:sz w:val="24"/>
           <w:szCs w:val="24"/>
-          <w:highlight w:val="yellow"/>
           <w:u w:val="single"/>
           <w:lang w:val="en-US"/>
         </w:rPr>
@@ -1832,7 +1808,6 @@
           <w:rFonts w:ascii="Times New Roman" w:hAnsi="Times New Roman" w:cs="Times New Roman"/>
           <w:sz w:val="24"/>
           <w:szCs w:val="24"/>
-          <w:highlight w:val="yellow"/>
           <w:u w:val="single"/>
           <w:lang w:val="en-US"/>
         </w:rPr>
@@ -2210,7 +2185,6 @@
               <w:rPr>
                 <w:sz w:val="20"/>
                 <w:szCs w:val="20"/>
-                <w:highlight w:val="darkCyan"/>
                 <w:lang w:val="en-US"/>
               </w:rPr>
               <w:t>currentDate</w:t>
@@ -2323,7 +2297,6 @@
               <w:rPr>
                 <w:sz w:val="20"/>
                 <w:szCs w:val="20"/>
-                <w:highlight w:val="magenta"/>
                 <w:lang w:val="en-US"/>
               </w:rPr>
               <w:t>supervisorFN</w:t>
@@ -2452,7 +2425,6 @@
               <w:rPr>
                 <w:sz w:val="20"/>
                 <w:szCs w:val="20"/>
-                <w:highlight w:val="darkCyan"/>
                 <w:lang w:val="en-US"/>
               </w:rPr>
               <w:t>currentDate</w:t>
@@ -2553,7 +2525,6 @@
               <w:rPr>
                 <w:sz w:val="20"/>
                 <w:szCs w:val="20"/>
-                <w:highlight w:val="yellow"/>
               </w:rPr>
             </w:pPr>
             <w:r>
@@ -2568,7 +2539,6 @@
               <w:rPr>
                 <w:sz w:val="20"/>
                 <w:szCs w:val="20"/>
-                <w:highlight w:val="green"/>
                 <w:lang w:val="en-US"/>
               </w:rPr>
               <w:t>studentFN</w:t>
@@ -2739,7 +2709,6 @@
               <w:rPr>
                 <w:sz w:val="20"/>
                 <w:szCs w:val="20"/>
-                <w:highlight w:val="darkCyan"/>
                 <w:lang w:val="en-US"/>
               </w:rPr>
               <w:t>currentDate</w:t>
@@ -2856,7 +2825,6 @@
               <w:rPr>
                 <w:sz w:val="20"/>
                 <w:szCs w:val="20"/>
-                <w:highlight w:val="lightGray"/>
                 <w:lang w:val="en-US"/>
               </w:rPr>
               <w:t>headOfDFN</w:t>
@@ -3019,7 +2987,6 @@
               <w:rPr>
                 <w:sz w:val="24"/>
                 <w:szCs w:val="24"/>
-                <w:highlight w:val="darkCyan"/>
                 <w:lang w:val="en-US"/>
               </w:rPr>
               <w:t>currentDate</w:t>
@@ -3123,7 +3090,6 @@
               <w:rPr>
                 <w:sz w:val="24"/>
                 <w:szCs w:val="24"/>
-                <w:highlight w:val="yellow"/>
               </w:rPr>
             </w:pPr>
             <w:proofErr w:type="spellStart"/>
@@ -3131,7 +3097,6 @@
               <w:rPr>
                 <w:sz w:val="24"/>
                 <w:szCs w:val="24"/>
-                <w:highlight w:val="magenta"/>
                 <w:lang w:val="en-US"/>
               </w:rPr>
               <w:t>supervisorFN</w:t>
@@ -3236,7 +3201,6 @@
               <w:rPr>
                 <w:sz w:val="24"/>
                 <w:szCs w:val="24"/>
-                <w:highlight w:val="yellow"/>
               </w:rPr>
             </w:pPr>
             <w:proofErr w:type="spellStart"/>
@@ -3244,7 +3208,6 @@
               <w:rPr>
                 <w:sz w:val="24"/>
                 <w:szCs w:val="24"/>
-                <w:highlight w:val="green"/>
                 <w:lang w:val="en-US"/>
               </w:rPr>
               <w:t>studentFN</w:t>
@@ -3366,16 +3329,12 @@
             <w:pPr>
               <w:spacing w:line="360" w:lineRule="auto"/>
               <w:ind w:firstLine="0"/>
-              <w:rPr>
-                <w:highlight w:val="yellow"/>
-              </w:rPr>
             </w:pPr>
             <w:proofErr w:type="spellStart"/>
             <w:r>
               <w:rPr>
                 <w:sz w:val="24"/>
                 <w:szCs w:val="24"/>
-                <w:highlight w:val="darkCyan"/>
                 <w:lang w:val="en-US"/>
               </w:rPr>
               <w:t>currentDate</w:t>
@@ -3479,7 +3438,6 @@
               <w:rPr>
                 <w:sz w:val="24"/>
                 <w:szCs w:val="24"/>
-                <w:highlight w:val="magenta"/>
               </w:rPr>
             </w:pPr>
             <w:proofErr w:type="spellStart"/>
@@ -3487,7 +3445,6 @@
               <w:rPr>
                 <w:sz w:val="24"/>
                 <w:szCs w:val="24"/>
-                <w:highlight w:val="magenta"/>
                 <w:lang w:val="en-US"/>
               </w:rPr>
               <w:t>supervisorFN</w:t>
@@ -3589,16 +3546,12 @@
             <w:pPr>
               <w:spacing w:line="360" w:lineRule="auto"/>
               <w:ind w:firstLine="0"/>
-              <w:rPr>
-                <w:highlight w:val="yellow"/>
-              </w:rPr>
             </w:pPr>
             <w:proofErr w:type="spellStart"/>
             <w:r>
               <w:rPr>
                 <w:sz w:val="24"/>
                 <w:szCs w:val="24"/>
-                <w:highlight w:val="green"/>
                 <w:lang w:val="en-US"/>
               </w:rPr>
               <w:t>studentFN</w:t>
@@ -3716,16 +3669,12 @@
             <w:pPr>
               <w:spacing w:line="360" w:lineRule="auto"/>
               <w:ind w:firstLine="0"/>
-              <w:rPr>
-                <w:highlight w:val="yellow"/>
-              </w:rPr>
             </w:pPr>
             <w:proofErr w:type="spellStart"/>
             <w:r>
               <w:rPr>
                 <w:sz w:val="24"/>
                 <w:szCs w:val="24"/>
-                <w:highlight w:val="darkCyan"/>
                 <w:lang w:val="en-US"/>
               </w:rPr>
               <w:t>currentDate</w:t>
@@ -3829,7 +3778,6 @@
               <w:rPr>
                 <w:sz w:val="24"/>
                 <w:szCs w:val="24"/>
-                <w:highlight w:val="yellow"/>
               </w:rPr>
             </w:pPr>
             <w:proofErr w:type="spellStart"/>
@@ -3837,7 +3785,6 @@
               <w:rPr>
                 <w:sz w:val="24"/>
                 <w:szCs w:val="24"/>
-                <w:highlight w:val="magenta"/>
                 <w:lang w:val="en-US"/>
               </w:rPr>
               <w:t>supervisorFN</w:t>
@@ -3939,16 +3886,12 @@
             <w:pPr>
               <w:spacing w:line="360" w:lineRule="auto"/>
               <w:ind w:firstLine="0"/>
-              <w:rPr>
-                <w:highlight w:val="yellow"/>
-              </w:rPr>
             </w:pPr>
             <w:proofErr w:type="spellStart"/>
             <w:r>
               <w:rPr>
                 <w:sz w:val="24"/>
                 <w:szCs w:val="24"/>
-                <w:highlight w:val="green"/>
                 <w:lang w:val="en-US"/>
               </w:rPr>
               <w:t>studentFN</w:t>
@@ -4041,16 +3984,12 @@
             <w:pPr>
               <w:spacing w:line="360" w:lineRule="auto"/>
               <w:ind w:firstLine="0"/>
-              <w:rPr>
-                <w:highlight w:val="darkCyan"/>
-              </w:rPr>
             </w:pPr>
             <w:proofErr w:type="spellStart"/>
             <w:r>
               <w:rPr>
                 <w:sz w:val="24"/>
                 <w:szCs w:val="24"/>
-                <w:highlight w:val="darkCyan"/>
                 <w:lang w:val="en-US"/>
               </w:rPr>
               <w:t>currentDate</w:t>
@@ -4145,16 +4084,12 @@
             <w:pPr>
               <w:spacing w:line="360" w:lineRule="auto"/>
               <w:ind w:firstLine="0"/>
-              <w:rPr>
-                <w:highlight w:val="green"/>
-              </w:rPr>
             </w:pPr>
             <w:proofErr w:type="spellStart"/>
             <w:r>
               <w:rPr>
                 <w:sz w:val="24"/>
                 <w:szCs w:val="24"/>
-                <w:highlight w:val="green"/>
                 <w:lang w:val="en-US"/>
               </w:rPr>
               <w:t>studentFN</w:t>
@@ -4448,7 +4383,6 @@
           <w:b/>
           <w:sz w:val="26"/>
           <w:szCs w:val="26"/>
-          <w:highlight w:val="darkYellow"/>
           <w:lang w:val="en-US"/>
         </w:rPr>
         <w:t>practiceName</w:t>
@@ -4485,7 +4419,6 @@
           <w:rFonts w:ascii="Times New Roman" w:eastAsia="Times New Roman" w:hAnsi="Times New Roman" w:cs="Times New Roman"/>
           <w:iCs/>
           <w:sz w:val="24"/>
-          <w:highlight w:val="green"/>
           <w:lang w:val="en-US"/>
         </w:rPr>
         <w:t>studentFN</w:t>
@@ -4506,7 +4439,6 @@
           <w:bCs/>
           <w:iCs/>
           <w:sz w:val="24"/>
-          <w:highlight w:val="yellow"/>
           <w:lang w:val="en-US"/>
         </w:rPr>
         <w:t>courseNum</w:t>
@@ -4527,7 +4459,6 @@
           <w:bCs/>
           <w:iCs/>
           <w:sz w:val="24"/>
-          <w:highlight w:val="yellow"/>
           <w:lang w:val="en-US"/>
         </w:rPr>
         <w:t>groupName</w:t>
@@ -4547,7 +4478,6 @@
           <w:rFonts w:ascii="Times New Roman" w:eastAsia="Times New Roman" w:hAnsi="Times New Roman" w:cs="Times New Roman"/>
           <w:iCs/>
           <w:sz w:val="24"/>
-          <w:highlight w:val="yellow"/>
           <w:lang w:val="en-US"/>
         </w:rPr>
         <w:t>directionName</w:t>
@@ -4559,51 +4489,26 @@
           <w:iCs/>
           <w:sz w:val="24"/>
         </w:rPr>
-        <w:t xml:space="preserve">, </w:t>
-      </w:r>
+        <w:t>, профиль «</w:t>
+      </w:r>
+      <w:proofErr w:type="spellStart"/>
       <w:r>
         <w:rPr>
           <w:rFonts w:ascii="Times New Roman" w:eastAsia="Times New Roman" w:hAnsi="Times New Roman" w:cs="Times New Roman"/>
           <w:iCs/>
           <w:sz w:val="24"/>
-        </w:rPr>
-        <w:t>профиль</w:t>
-      </w:r>
+          <w:lang w:val="en-US"/>
+        </w:rPr>
+        <w:t>profileName</w:t>
+      </w:r>
+      <w:proofErr w:type="spellEnd"/>
       <w:r>
         <w:rPr>
           <w:rFonts w:ascii="Times New Roman" w:eastAsia="Times New Roman" w:hAnsi="Times New Roman" w:cs="Times New Roman"/>
           <w:iCs/>
           <w:sz w:val="24"/>
         </w:rPr>
-        <w:t xml:space="preserve"> «</w:t>
-      </w:r>
-      <w:proofErr w:type="spellStart"/>
-      <w:r>
-        <w:rPr>
-          <w:rFonts w:ascii="Times New Roman" w:eastAsia="Times New Roman" w:hAnsi="Times New Roman" w:cs="Times New Roman"/>
-          <w:iCs/>
-          <w:sz w:val="24"/>
-          <w:highlight w:val="red"/>
-          <w:lang w:val="en-US"/>
-        </w:rPr>
-        <w:t>profileName</w:t>
-      </w:r>
-      <w:proofErr w:type="spellEnd"/>
-      <w:r>
-        <w:rPr>
-          <w:rFonts w:ascii="Times New Roman" w:eastAsia="Times New Roman" w:hAnsi="Times New Roman" w:cs="Times New Roman"/>
-          <w:iCs/>
-          <w:sz w:val="24"/>
-        </w:rPr>
-        <w:t>»</w:t>
-      </w:r>
-      <w:r>
-        <w:rPr>
-          <w:rFonts w:ascii="Times New Roman" w:eastAsia="Times New Roman" w:hAnsi="Times New Roman" w:cs="Times New Roman"/>
-          <w:iCs/>
-          <w:sz w:val="24"/>
-        </w:rPr>
-        <w:t>.</w:t>
+        <w:t>».</w:t>
       </w:r>
     </w:p>
     <w:p>
@@ -4838,7 +4743,6 @@
               <w:spacing w:after="0" w:line="240" w:lineRule="auto"/>
               <w:rPr>
                 <w:rFonts w:ascii="Times New Roman" w:eastAsia="Times New Roman" w:hAnsi="Times New Roman" w:cs="Times New Roman"/>
-                <w:highlight w:val="yellow"/>
               </w:rPr>
             </w:pPr>
           </w:p>
@@ -4954,7 +4858,6 @@
               <w:spacing w:after="0" w:line="240" w:lineRule="auto"/>
               <w:rPr>
                 <w:rFonts w:ascii="Times New Roman" w:eastAsia="Times New Roman" w:hAnsi="Times New Roman" w:cs="Times New Roman"/>
-                <w:highlight w:val="yellow"/>
               </w:rPr>
             </w:pPr>
           </w:p>
@@ -5046,7 +4949,6 @@
               <w:spacing w:after="0" w:line="240" w:lineRule="auto"/>
               <w:rPr>
                 <w:rFonts w:ascii="Times New Roman" w:eastAsia="Times New Roman" w:hAnsi="Times New Roman" w:cs="Times New Roman"/>
-                <w:highlight w:val="yellow"/>
               </w:rPr>
             </w:pPr>
           </w:p>
@@ -5216,7 +5118,6 @@
           <w:bCs/>
           <w:sz w:val="27"/>
           <w:szCs w:val="27"/>
-          <w:highlight w:val="magenta"/>
           <w:lang w:val="en-US"/>
         </w:rPr>
         <w:t>supervisorFN</w:t>
@@ -5271,7 +5172,6 @@
           <w:bCs/>
           <w:sz w:val="27"/>
           <w:szCs w:val="27"/>
-          <w:highlight w:val="green"/>
           <w:lang w:val="en-US"/>
         </w:rPr>
         <w:t>studentFN</w:t>
@@ -5342,23 +5242,10 @@
           <w:bCs/>
           <w:sz w:val="27"/>
           <w:szCs w:val="27"/>
-          <w:highlight w:val="lightGray"/>
         </w:rPr>
         <w:t>(</w:t>
       </w:r>
       <w:proofErr w:type="spellStart"/>
-      <w:r>
-        <w:rPr>
-          <w:rFonts w:ascii="Times New Roman" w:eastAsia="Times New Roman" w:hAnsi="Times New Roman" w:cs="Times New Roman"/>
-          <w:bCs/>
-          <w:sz w:val="27"/>
-          <w:szCs w:val="27"/>
-          <w:highlight w:val="lightGray"/>
-          <w:lang w:val="en-US"/>
-        </w:rPr>
-        <w:t>headOfDFN</w:t>
-      </w:r>
-      <w:proofErr w:type="spellEnd"/>
       <w:r>
         <w:rPr>
           <w:rFonts w:ascii="Times New Roman" w:eastAsia="Times New Roman" w:hAnsi="Times New Roman" w:cs="Times New Roman"/>
@@ -5366,6 +5253,16 @@
           <w:sz w:val="27"/>
           <w:szCs w:val="27"/>
           <w:lang w:val="en-US"/>
+        </w:rPr>
+        <w:t>headOfDFN</w:t>
+      </w:r>
+      <w:proofErr w:type="spellEnd"/>
+      <w:r>
+        <w:rPr>
+          <w:rFonts w:ascii="Times New Roman" w:eastAsia="Times New Roman" w:hAnsi="Times New Roman" w:cs="Times New Roman"/>
+          <w:bCs/>
+          <w:sz w:val="27"/>
+          <w:szCs w:val="27"/>
         </w:rPr>
         <w:t>)</w:t>
       </w:r>

</xml_diff>